<commit_message>
Actividades 2, 3 y 4
</commit_message>
<xml_diff>
--- a/Practico  Unidad 3/Practico 3.docx
+++ b/Practico  Unidad 3/Practico 3.docx
@@ -3,110 +3,484 @@
 <w:document xmlns:wpc="http://schemas.microsoft.com/office/word/2010/wordprocessingCanvas" xmlns:cx="http://schemas.microsoft.com/office/drawing/2014/chartex" xmlns:mc="http://schemas.openxmlformats.org/markup-compatibility/2006" xmlns:o="urn:schemas-microsoft-com:office:office" xmlns:r="http://schemas.openxmlformats.org/officeDocument/2006/relationships" xmlns:m="http://schemas.openxmlformats.org/officeDocument/2006/math" xmlns:v="urn:schemas-microsoft-com:vml" xmlns:wp14="http://schemas.microsoft.com/office/word/2010/wordprocessingDrawing" xmlns:wp="http://schemas.openxmlformats.org/drawingml/2006/wordprocessingDrawing" xmlns:w10="urn:schemas-microsoft-com:office:word" xmlns:w="http://schemas.openxmlformats.org/wordprocessingml/2006/main" xmlns:w14="http://schemas.microsoft.com/office/word/2010/wordml" xmlns:w15="http://schemas.microsoft.com/office/word/2012/wordml" xmlns:w16se="http://schemas.microsoft.com/office/word/2015/wordml/symex" xmlns:wpg="http://schemas.microsoft.com/office/word/2010/wordprocessingGroup" xmlns:wpi="http://schemas.microsoft.com/office/word/2010/wordprocessingInk" xmlns:wne="http://schemas.microsoft.com/office/word/2006/wordml" xmlns:wps="http://schemas.microsoft.com/office/word/2010/wordprocessingShape" mc:Ignorable="w14 w15 w16se wp14">
   <w:body>
     <w:p>
-      <w:proofErr w:type="spellStart"/>
+      <w:pPr>
+        <w:pStyle w:val="Prrafodelista"/>
+        <w:numPr>
+          <w:ilvl w:val="0"/>
+          <w:numId w:val="1"/>
+        </w:numPr>
+      </w:pPr>
       <w:r>
         <w:rPr>
           <w:b/>
         </w:rPr>
-        <w:t>var</w:t>
+        <w:t>var:</w:t>
+      </w:r>
+      <w:r>
+        <w:t xml:space="preserve"> Tiene un ámbito de funció</w:t>
+      </w:r>
+      <w:r>
+        <w:t>n</w:t>
+      </w:r>
+      <w:r>
+        <w:t>. Si se declara dentro de una función, solo es accesible dentro de esa función. Sin embargo, si se declara fuera, es accesible en todo el script. Además, var ignora los bloques (</w:t>
+      </w:r>
+      <w:proofErr w:type="spellStart"/>
+      <w:r>
+        <w:t>if</w:t>
       </w:r>
       <w:proofErr w:type="spellEnd"/>
+      <w:r>
+        <w:t>, for, etc.), lo que puede llevar a confusiones.</w:t>
+      </w:r>
+      <w:r>
+        <w:t xml:space="preserve"> El problema de var es l</w:t>
+      </w:r>
+      <w:r>
+        <w:t>a ca</w:t>
+      </w:r>
+      <w:r>
+        <w:t xml:space="preserve">pacidad de redeclarar variables, que </w:t>
+      </w:r>
+      <w:r>
+        <w:t>puede llevar a confusiones y errores sutiles en el código, ya que no hay advertencias cuando se vuelve a declarar una variable existente</w:t>
+      </w:r>
+    </w:p>
+    <w:p>
+      <w:pPr>
+        <w:pStyle w:val="Prrafodelista"/>
+      </w:pPr>
       <w:r>
         <w:rPr>
           <w:b/>
         </w:rPr>
-        <w:t>:</w:t>
-      </w:r>
-      <w:r>
-        <w:t xml:space="preserve"> Tiene un ámbito de funció</w:t>
-      </w:r>
-      <w:r>
-        <w:t>n</w:t>
-      </w:r>
-      <w:r>
-        <w:t xml:space="preserve">. Si se declara dentro de una función, solo es accesible dentro de esa función. Sin embargo, si se declara fuera, es accesible en todo el script. Además, </w:t>
-      </w:r>
-      <w:proofErr w:type="spellStart"/>
-      <w:r>
-        <w:t>var</w:t>
-      </w:r>
-      <w:proofErr w:type="spellEnd"/>
-      <w:r>
-        <w:t xml:space="preserve"> ignora los bloques (</w:t>
-      </w:r>
-      <w:proofErr w:type="spellStart"/>
-      <w:r>
-        <w:t>if</w:t>
-      </w:r>
-      <w:proofErr w:type="spellEnd"/>
-      <w:r>
-        <w:t xml:space="preserve">, </w:t>
-      </w:r>
-      <w:proofErr w:type="spellStart"/>
-      <w:r>
-        <w:t>for</w:t>
-      </w:r>
-      <w:proofErr w:type="spellEnd"/>
-      <w:r>
-        <w:t xml:space="preserve">, etc.), lo que puede llevar a </w:t>
-      </w:r>
-      <w:r>
-        <w:t>confusiones</w:t>
-      </w:r>
-      <w:r>
-        <w:t>.</w:t>
-      </w:r>
-      <w:r>
-        <w:t xml:space="preserve"> El problema de </w:t>
-      </w:r>
-      <w:proofErr w:type="spellStart"/>
-      <w:r>
-        <w:t>var</w:t>
-      </w:r>
-      <w:proofErr w:type="spellEnd"/>
-      <w:r>
-        <w:t xml:space="preserve"> es l</w:t>
-      </w:r>
-      <w:r>
-        <w:t>a ca</w:t>
-      </w:r>
-      <w:r>
-        <w:t xml:space="preserve">pacidad de </w:t>
-      </w:r>
-      <w:proofErr w:type="spellStart"/>
-      <w:r>
-        <w:t>redeclarar</w:t>
-      </w:r>
-      <w:proofErr w:type="spellEnd"/>
-      <w:r>
-        <w:t xml:space="preserve"> variables, que </w:t>
-      </w:r>
-      <w:r>
-        <w:t>puede llevar a confusiones y errores sutiles en el código, ya que no hay advertencias cuando se vuelve a declarar una variable existente</w:t>
+        <w:t>let:</w:t>
+      </w:r>
+      <w:r>
+        <w:t xml:space="preserve"> Tiene un ámbito de bloque, lo que significa que solo es accesible dentro del bloque donde fue declarado. Esto permite un mejor control sobre el alcance de las variables y evita errores inesperados</w:t>
       </w:r>
     </w:p>
     <w:p>
-      <w:proofErr w:type="spellStart"/>
+      <w:pPr>
+        <w:pStyle w:val="Prrafodelista"/>
+        <w:numPr>
+          <w:ilvl w:val="0"/>
+          <w:numId w:val="1"/>
+        </w:numPr>
+      </w:pPr>
       <w:r>
         <w:rPr>
           <w:b/>
         </w:rPr>
-        <w:t>let</w:t>
-      </w:r>
-      <w:proofErr w:type="spellEnd"/>
-      <w:r>
-        <w:rPr>
-          <w:b/>
-        </w:rPr>
-        <w:t>:</w:t>
-      </w:r>
-      <w:r>
-        <w:t xml:space="preserve"> Tiene un ámbito de bloque, lo que significa que solo es accesible dentro del bloque donde fue declarado. Esto permite un mejor control sobre el alcance de las variables y evita errores inesperados</w:t>
-      </w:r>
+        <w:t>Hoisting</w:t>
+      </w:r>
+      <w:r>
+        <w:t xml:space="preserve"> es un comportamiento en JavaScript donde las declaraciones de variables y funciones se mueven al principio del ámbito en el que se encuentran, antes de que se ejecuten otras líneas de código en el mismo ámbito.</w:t>
+      </w:r>
+    </w:p>
+    <w:p>
+      <w:pPr>
+        <w:pStyle w:val="Prrafodelista"/>
+        <w:numPr>
+          <w:ilvl w:val="0"/>
+          <w:numId w:val="2"/>
+        </w:numPr>
+      </w:pPr>
+      <w:r>
+        <w:t>Hoisting permite usar variables y funciones antes de ser declaradas.</w:t>
+      </w:r>
+    </w:p>
+    <w:p>
+      <w:pPr>
+        <w:pStyle w:val="Prrafodelista"/>
+        <w:numPr>
+          <w:ilvl w:val="0"/>
+          <w:numId w:val="2"/>
+        </w:numPr>
+      </w:pPr>
+      <w:r>
+        <w:t>Las declaraciones con var son elevadas e inicializadas como undefined.</w:t>
+      </w:r>
+    </w:p>
+    <w:p>
+      <w:pPr>
+        <w:pStyle w:val="Prrafodelista"/>
+        <w:numPr>
+          <w:ilvl w:val="0"/>
+          <w:numId w:val="2"/>
+        </w:numPr>
+      </w:pPr>
+      <w:r>
+        <w:t>Las declaraciones con let y const son elevadas, pero no inicializadas, lo que puede llevar a errores si se intenta acceder a ellas prematuramente.</w:t>
+      </w:r>
+    </w:p>
+    <w:p>
+      <w:r>
+        <w:t>Ejemplos en código:</w:t>
+      </w:r>
+    </w:p>
+    <w:p>
       <w:bookmarkStart w:id="0" w:name="_GoBack"/>
       <w:bookmarkEnd w:id="0"/>
+      <w:r>
+        <w:rPr>
+          <w:noProof/>
+        </w:rPr>
+        <mc:AlternateContent>
+          <mc:Choice Requires="wps">
+            <w:drawing>
+              <wp:anchor distT="45720" distB="45720" distL="114300" distR="114300" simplePos="0" relativeHeight="251661312" behindDoc="0" locked="0" layoutInCell="1" allowOverlap="1" wp14:anchorId="70E19C02" wp14:editId="1A2AE1EE">
+                <wp:simplePos x="0" y="0"/>
+                <wp:positionH relativeFrom="column">
+                  <wp:posOffset>520065</wp:posOffset>
+                </wp:positionH>
+                <wp:positionV relativeFrom="paragraph">
+                  <wp:posOffset>1136650</wp:posOffset>
+                </wp:positionV>
+                <wp:extent cx="4448175" cy="1190625"/>
+                <wp:effectExtent l="0" t="0" r="28575" b="28575"/>
+                <wp:wrapSquare wrapText="bothSides"/>
+                <wp:docPr id="1" name="Cuadro de texto 2"/>
+                <wp:cNvGraphicFramePr>
+                  <a:graphicFrameLocks xmlns:a="http://schemas.openxmlformats.org/drawingml/2006/main"/>
+                </wp:cNvGraphicFramePr>
+                <a:graphic xmlns:a="http://schemas.openxmlformats.org/drawingml/2006/main">
+                  <a:graphicData uri="http://schemas.microsoft.com/office/word/2010/wordprocessingShape">
+                    <wps:wsp>
+                      <wps:cNvSpPr txBox="1">
+                        <a:spLocks noChangeArrowheads="1"/>
+                      </wps:cNvSpPr>
+                      <wps:spPr bwMode="auto">
+                        <a:xfrm>
+                          <a:off x="0" y="0"/>
+                          <a:ext cx="4448175" cy="1190625"/>
+                        </a:xfrm>
+                        <a:prstGeom prst="rect">
+                          <a:avLst/>
+                        </a:prstGeom>
+                        <a:solidFill>
+                          <a:srgbClr val="FFFFFF"/>
+                        </a:solidFill>
+                        <a:ln w="9525">
+                          <a:solidFill>
+                            <a:srgbClr val="000000"/>
+                          </a:solidFill>
+                          <a:miter lim="800000"/>
+                          <a:headEnd/>
+                          <a:tailEnd/>
+                        </a:ln>
+                      </wps:spPr>
+                      <wps:txbx>
+                        <w:txbxContent>
+                          <w:p>
+                            <w:pPr>
+                              <w:rPr>
+                                <w:lang w:val="es-MX"/>
+                              </w:rPr>
+                            </w:pPr>
+                            <w:r>
+                              <w:rPr>
+                                <w:lang w:val="es-MX"/>
+                              </w:rPr>
+                              <w:t>saludar();</w:t>
+                            </w:r>
+                            <w:r>
+                              <w:rPr>
+                                <w:lang w:val="es-MX"/>
+                              </w:rPr>
+                              <w:t xml:space="preserve"> // “Hola mundo”</w:t>
+                            </w:r>
+                          </w:p>
+                          <w:p>
+                            <w:pPr>
+                              <w:rPr>
+                                <w:lang w:val="es-MX"/>
+                              </w:rPr>
+                            </w:pPr>
+                            <w:r>
+                              <w:rPr>
+                                <w:lang w:val="es-MX"/>
+                              </w:rPr>
+                              <w:t>function saludar(</w:t>
+                            </w:r>
+                            <w:r>
+                              <w:rPr>
+                                <w:lang w:val="es-MX"/>
+                              </w:rPr>
+                              <w:t>) {</w:t>
+                            </w:r>
+                          </w:p>
+                          <w:p>
+                            <w:pPr>
+                              <w:rPr>
+                                <w:lang w:val="es-MX"/>
+                              </w:rPr>
+                            </w:pPr>
+                            <w:r>
+                              <w:rPr>
+                                <w:lang w:val="es-MX"/>
+                              </w:rPr>
+                              <w:t>console.log (“</w:t>
+                            </w:r>
+                            <w:r>
+                              <w:rPr>
+                                <w:lang w:val="es-MX"/>
+                              </w:rPr>
+                              <w:t>Hola mundo</w:t>
+                            </w:r>
+                            <w:r>
+                              <w:rPr>
+                                <w:lang w:val="es-MX"/>
+                              </w:rPr>
+                              <w:t>”);</w:t>
+                            </w:r>
+                          </w:p>
+                          <w:p>
+                            <w:pPr>
+                              <w:rPr>
+                                <w:lang w:val="es-MX"/>
+                              </w:rPr>
+                            </w:pPr>
+                            <w:r>
+                              <w:rPr>
+                                <w:lang w:val="es-MX"/>
+                              </w:rPr>
+                              <w:t>}</w:t>
+                            </w:r>
+                          </w:p>
+                        </w:txbxContent>
+                      </wps:txbx>
+                      <wps:bodyPr rot="0" vert="horz" wrap="square" lIns="91440" tIns="45720" rIns="91440" bIns="45720" anchor="t" anchorCtr="0">
+                        <a:noAutofit/>
+                      </wps:bodyPr>
+                    </wps:wsp>
+                  </a:graphicData>
+                </a:graphic>
+                <wp14:sizeRelH relativeFrom="margin">
+                  <wp14:pctWidth>0</wp14:pctWidth>
+                </wp14:sizeRelH>
+                <wp14:sizeRelV relativeFrom="margin">
+                  <wp14:pctHeight>0</wp14:pctHeight>
+                </wp14:sizeRelV>
+              </wp:anchor>
+            </w:drawing>
+          </mc:Choice>
+          <mc:Fallback>
+            <w:pict>
+              <v:shapetype w14:anchorId="70E19C02" id="_x0000_t202" coordsize="21600,21600" o:spt="202" path="m,l,21600r21600,l21600,xe">
+                <v:stroke joinstyle="miter"/>
+                <v:path gradientshapeok="t" o:connecttype="rect"/>
+              </v:shapetype>
+              <v:shape id="Cuadro de texto 2" o:spid="_x0000_s1026" type="#_x0000_t202" style="position:absolute;margin-left:40.95pt;margin-top:89.5pt;width:350.25pt;height:93.75pt;z-index:251661312;visibility:visible;mso-wrap-style:square;mso-width-percent:0;mso-height-percent:0;mso-wrap-distance-left:9pt;mso-wrap-distance-top:3.6pt;mso-wrap-distance-right:9pt;mso-wrap-distance-bottom:3.6pt;mso-position-horizontal:absolute;mso-position-horizontal-relative:text;mso-position-vertical:absolute;mso-position-vertical-relative:text;mso-width-percent:0;mso-height-percent:0;mso-width-relative:margin;mso-height-relative:margin;v-text-anchor:top" o:gfxdata="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">
+                <v:textbox>
+                  <w:txbxContent>
+                    <w:p>
+                      <w:pPr>
+                        <w:rPr>
+                          <w:lang w:val="es-MX"/>
+                        </w:rPr>
+                      </w:pPr>
+                      <w:r>
+                        <w:rPr>
+                          <w:lang w:val="es-MX"/>
+                        </w:rPr>
+                        <w:t>saludar();</w:t>
+                      </w:r>
+                      <w:r>
+                        <w:rPr>
+                          <w:lang w:val="es-MX"/>
+                        </w:rPr>
+                        <w:t xml:space="preserve"> // “Hola mundo”</w:t>
+                      </w:r>
+                    </w:p>
+                    <w:p>
+                      <w:pPr>
+                        <w:rPr>
+                          <w:lang w:val="es-MX"/>
+                        </w:rPr>
+                      </w:pPr>
+                      <w:r>
+                        <w:rPr>
+                          <w:lang w:val="es-MX"/>
+                        </w:rPr>
+                        <w:t>function saludar(</w:t>
+                      </w:r>
+                      <w:r>
+                        <w:rPr>
+                          <w:lang w:val="es-MX"/>
+                        </w:rPr>
+                        <w:t>) {</w:t>
+                      </w:r>
+                    </w:p>
+                    <w:p>
+                      <w:pPr>
+                        <w:rPr>
+                          <w:lang w:val="es-MX"/>
+                        </w:rPr>
+                      </w:pPr>
+                      <w:r>
+                        <w:rPr>
+                          <w:lang w:val="es-MX"/>
+                        </w:rPr>
+                        <w:t>console.log (“</w:t>
+                      </w:r>
+                      <w:r>
+                        <w:rPr>
+                          <w:lang w:val="es-MX"/>
+                        </w:rPr>
+                        <w:t>Hola mundo</w:t>
+                      </w:r>
+                      <w:r>
+                        <w:rPr>
+                          <w:lang w:val="es-MX"/>
+                        </w:rPr>
+                        <w:t>”);</w:t>
+                      </w:r>
+                    </w:p>
+                    <w:p>
+                      <w:pPr>
+                        <w:rPr>
+                          <w:lang w:val="es-MX"/>
+                        </w:rPr>
+                      </w:pPr>
+                      <w:r>
+                        <w:rPr>
+                          <w:lang w:val="es-MX"/>
+                        </w:rPr>
+                        <w:t>}</w:t>
+                      </w:r>
+                    </w:p>
+                  </w:txbxContent>
+                </v:textbox>
+                <w10:wrap type="square"/>
+              </v:shape>
+            </w:pict>
+          </mc:Fallback>
+        </mc:AlternateContent>
+      </w:r>
+      <w:r>
+        <w:rPr>
+          <w:noProof/>
+        </w:rPr>
+        <mc:AlternateContent>
+          <mc:Choice Requires="wps">
+            <w:drawing>
+              <wp:anchor distT="45720" distB="45720" distL="114300" distR="114300" simplePos="0" relativeHeight="251659264" behindDoc="0" locked="0" layoutInCell="1" allowOverlap="1">
+                <wp:simplePos x="0" y="0"/>
+                <wp:positionH relativeFrom="column">
+                  <wp:posOffset>520065</wp:posOffset>
+                </wp:positionH>
+                <wp:positionV relativeFrom="paragraph">
+                  <wp:posOffset>13335</wp:posOffset>
+                </wp:positionV>
+                <wp:extent cx="4448175" cy="952500"/>
+                <wp:effectExtent l="0" t="0" r="28575" b="19050"/>
+                <wp:wrapSquare wrapText="bothSides"/>
+                <wp:docPr id="217" name="Cuadro de texto 2"/>
+                <wp:cNvGraphicFramePr>
+                  <a:graphicFrameLocks xmlns:a="http://schemas.openxmlformats.org/drawingml/2006/main"/>
+                </wp:cNvGraphicFramePr>
+                <a:graphic xmlns:a="http://schemas.openxmlformats.org/drawingml/2006/main">
+                  <a:graphicData uri="http://schemas.microsoft.com/office/word/2010/wordprocessingShape">
+                    <wps:wsp>
+                      <wps:cNvSpPr txBox="1">
+                        <a:spLocks noChangeArrowheads="1"/>
+                      </wps:cNvSpPr>
+                      <wps:spPr bwMode="auto">
+                        <a:xfrm>
+                          <a:off x="0" y="0"/>
+                          <a:ext cx="4448175" cy="952500"/>
+                        </a:xfrm>
+                        <a:prstGeom prst="rect">
+                          <a:avLst/>
+                        </a:prstGeom>
+                        <a:solidFill>
+                          <a:srgbClr val="FFFFFF"/>
+                        </a:solidFill>
+                        <a:ln w="9525">
+                          <a:solidFill>
+                            <a:srgbClr val="000000"/>
+                          </a:solidFill>
+                          <a:miter lim="800000"/>
+                          <a:headEnd/>
+                          <a:tailEnd/>
+                        </a:ln>
+                      </wps:spPr>
+                      <wps:txbx>
+                        <w:txbxContent>
+                          <w:p>
+                            <w:r>
+                              <w:t>console.log(nombre</w:t>
+                            </w:r>
+                            <w:r>
+                              <w:t>); // undefined</w:t>
+                            </w:r>
+                          </w:p>
+                          <w:p>
+                            <w:r>
+                              <w:t>var nombre = “Joaquin”</w:t>
+                            </w:r>
+                            <w:r>
+                              <w:t>;</w:t>
+                            </w:r>
+                          </w:p>
+                          <w:p>
+                            <w:r>
+                              <w:t>console.log(nombre); // “Joaquin”</w:t>
+                            </w:r>
+                          </w:p>
+                        </w:txbxContent>
+                      </wps:txbx>
+                      <wps:bodyPr rot="0" vert="horz" wrap="square" lIns="91440" tIns="45720" rIns="91440" bIns="45720" anchor="t" anchorCtr="0">
+                        <a:noAutofit/>
+                      </wps:bodyPr>
+                    </wps:wsp>
+                  </a:graphicData>
+                </a:graphic>
+                <wp14:sizeRelH relativeFrom="margin">
+                  <wp14:pctWidth>0</wp14:pctWidth>
+                </wp14:sizeRelH>
+                <wp14:sizeRelV relativeFrom="margin">
+                  <wp14:pctHeight>0</wp14:pctHeight>
+                </wp14:sizeRelV>
+              </wp:anchor>
+            </w:drawing>
+          </mc:Choice>
+          <mc:Fallback>
+            <w:pict>
+              <v:shape id="_x0000_s1027" type="#_x0000_t202" style="position:absolute;margin-left:40.95pt;margin-top:1.05pt;width:350.25pt;height:75pt;z-index:251659264;visibility:visible;mso-wrap-style:square;mso-width-percent:0;mso-height-percent:0;mso-wrap-distance-left:9pt;mso-wrap-distance-top:3.6pt;mso-wrap-distance-right:9pt;mso-wrap-distance-bottom:3.6pt;mso-position-horizontal:absolute;mso-position-horizontal-relative:text;mso-position-vertical:absolute;mso-position-vertical-relative:text;mso-width-percent:0;mso-height-percent:0;mso-width-relative:margin;mso-height-relative:margin;v-text-anchor:top" o:gfxdata="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">
+                <v:textbox>
+                  <w:txbxContent>
+                    <w:p>
+                      <w:r>
+                        <w:t>console.log(nombre</w:t>
+                      </w:r>
+                      <w:r>
+                        <w:t>); // undefined</w:t>
+                      </w:r>
+                    </w:p>
+                    <w:p>
+                      <w:r>
+                        <w:t>var nombre = “Joaquin”</w:t>
+                      </w:r>
+                      <w:r>
+                        <w:t>;</w:t>
+                      </w:r>
+                    </w:p>
+                    <w:p>
+                      <w:r>
+                        <w:t>console.log(nombre); // “Joaquin”</w:t>
+                      </w:r>
+                    </w:p>
+                  </w:txbxContent>
+                </v:textbox>
+                <w10:wrap type="square"/>
+              </v:shape>
+            </w:pict>
+          </mc:Fallback>
+        </mc:AlternateContent>
+      </w:r>
     </w:p>
-    <w:p/>
     <w:sectPr>
       <w:pgSz w:w="12240" w:h="15840"/>
       <w:pgMar w:top="1417" w:right="1701" w:bottom="1417" w:left="1701" w:header="708" w:footer="708" w:gutter="0"/>
@@ -115,6 +489,220 @@
     </w:sectPr>
   </w:body>
 </w:document>
+</file>
+
+<file path=word/numbering.xml><?xml version="1.0" encoding="utf-8"?>
+<w:numbering xmlns:wpc="http://schemas.microsoft.com/office/word/2010/wordprocessingCanvas" xmlns:cx="http://schemas.microsoft.com/office/drawing/2014/chartex" xmlns:mc="http://schemas.openxmlformats.org/markup-compatibility/2006" xmlns:o="urn:schemas-microsoft-com:office:office" xmlns:r="http://schemas.openxmlformats.org/officeDocument/2006/relationships" xmlns:m="http://schemas.openxmlformats.org/officeDocument/2006/math" xmlns:v="urn:schemas-microsoft-com:vml" xmlns:wp14="http://schemas.microsoft.com/office/word/2010/wordprocessingDrawing" xmlns:wp="http://schemas.openxmlformats.org/drawingml/2006/wordprocessingDrawing" xmlns:w10="urn:schemas-microsoft-com:office:word" xmlns:w="http://schemas.openxmlformats.org/wordprocessingml/2006/main" xmlns:w14="http://schemas.microsoft.com/office/word/2010/wordml" xmlns:w15="http://schemas.microsoft.com/office/word/2012/wordml" xmlns:w16se="http://schemas.microsoft.com/office/word/2015/wordml/symex" xmlns:wpg="http://schemas.microsoft.com/office/word/2010/wordprocessingGroup" xmlns:wpi="http://schemas.microsoft.com/office/word/2010/wordprocessingInk" xmlns:wne="http://schemas.microsoft.com/office/word/2006/wordml" xmlns:wps="http://schemas.microsoft.com/office/word/2010/wordprocessingShape" mc:Ignorable="w14 w15 w16se wp14">
+  <w:abstractNum w:abstractNumId="0" w15:restartNumberingAfterBreak="0">
+    <w:nsid w:val="1D306571"/>
+    <w:multiLevelType w:val="hybridMultilevel"/>
+    <w:tmpl w:val="EE78F13E"/>
+    <w:lvl w:ilvl="0" w:tplc="10EEEEE8">
+      <w:start w:val="1"/>
+      <w:numFmt w:val="decimal"/>
+      <w:lvlText w:val="%1)"/>
+      <w:lvlJc w:val="left"/>
+      <w:pPr>
+        <w:ind w:left="720" w:hanging="360"/>
+      </w:pPr>
+      <w:rPr>
+        <w:rFonts w:hint="default"/>
+        <w:b/>
+      </w:rPr>
+    </w:lvl>
+    <w:lvl w:ilvl="1" w:tplc="04090019" w:tentative="1">
+      <w:start w:val="1"/>
+      <w:numFmt w:val="lowerLetter"/>
+      <w:lvlText w:val="%2."/>
+      <w:lvlJc w:val="left"/>
+      <w:pPr>
+        <w:ind w:left="1440" w:hanging="360"/>
+      </w:pPr>
+    </w:lvl>
+    <w:lvl w:ilvl="2" w:tplc="0409001B" w:tentative="1">
+      <w:start w:val="1"/>
+      <w:numFmt w:val="lowerRoman"/>
+      <w:lvlText w:val="%3."/>
+      <w:lvlJc w:val="right"/>
+      <w:pPr>
+        <w:ind w:left="2160" w:hanging="180"/>
+      </w:pPr>
+    </w:lvl>
+    <w:lvl w:ilvl="3" w:tplc="0409000F" w:tentative="1">
+      <w:start w:val="1"/>
+      <w:numFmt w:val="decimal"/>
+      <w:lvlText w:val="%4."/>
+      <w:lvlJc w:val="left"/>
+      <w:pPr>
+        <w:ind w:left="2880" w:hanging="360"/>
+      </w:pPr>
+    </w:lvl>
+    <w:lvl w:ilvl="4" w:tplc="04090019" w:tentative="1">
+      <w:start w:val="1"/>
+      <w:numFmt w:val="lowerLetter"/>
+      <w:lvlText w:val="%5."/>
+      <w:lvlJc w:val="left"/>
+      <w:pPr>
+        <w:ind w:left="3600" w:hanging="360"/>
+      </w:pPr>
+    </w:lvl>
+    <w:lvl w:ilvl="5" w:tplc="0409001B" w:tentative="1">
+      <w:start w:val="1"/>
+      <w:numFmt w:val="lowerRoman"/>
+      <w:lvlText w:val="%6."/>
+      <w:lvlJc w:val="right"/>
+      <w:pPr>
+        <w:ind w:left="4320" w:hanging="180"/>
+      </w:pPr>
+    </w:lvl>
+    <w:lvl w:ilvl="6" w:tplc="0409000F" w:tentative="1">
+      <w:start w:val="1"/>
+      <w:numFmt w:val="decimal"/>
+      <w:lvlText w:val="%7."/>
+      <w:lvlJc w:val="left"/>
+      <w:pPr>
+        <w:ind w:left="5040" w:hanging="360"/>
+      </w:pPr>
+    </w:lvl>
+    <w:lvl w:ilvl="7" w:tplc="04090019" w:tentative="1">
+      <w:start w:val="1"/>
+      <w:numFmt w:val="lowerLetter"/>
+      <w:lvlText w:val="%8."/>
+      <w:lvlJc w:val="left"/>
+      <w:pPr>
+        <w:ind w:left="5760" w:hanging="360"/>
+      </w:pPr>
+    </w:lvl>
+    <w:lvl w:ilvl="8" w:tplc="0409001B" w:tentative="1">
+      <w:start w:val="1"/>
+      <w:numFmt w:val="lowerRoman"/>
+      <w:lvlText w:val="%9."/>
+      <w:lvlJc w:val="right"/>
+      <w:pPr>
+        <w:ind w:left="6480" w:hanging="180"/>
+      </w:pPr>
+    </w:lvl>
+  </w:abstractNum>
+  <w:abstractNum w:abstractNumId="1" w15:restartNumberingAfterBreak="0">
+    <w:nsid w:val="396C1D98"/>
+    <w:multiLevelType w:val="hybridMultilevel"/>
+    <w:tmpl w:val="1CD6AFF8"/>
+    <w:lvl w:ilvl="0" w:tplc="04090001">
+      <w:start w:val="1"/>
+      <w:numFmt w:val="bullet"/>
+      <w:lvlText w:val=""/>
+      <w:lvlJc w:val="left"/>
+      <w:pPr>
+        <w:ind w:left="1080" w:hanging="360"/>
+      </w:pPr>
+      <w:rPr>
+        <w:rFonts w:ascii="Symbol" w:hAnsi="Symbol" w:hint="default"/>
+      </w:rPr>
+    </w:lvl>
+    <w:lvl w:ilvl="1" w:tplc="04090003" w:tentative="1">
+      <w:start w:val="1"/>
+      <w:numFmt w:val="bullet"/>
+      <w:lvlText w:val="o"/>
+      <w:lvlJc w:val="left"/>
+      <w:pPr>
+        <w:ind w:left="1800" w:hanging="360"/>
+      </w:pPr>
+      <w:rPr>
+        <w:rFonts w:ascii="Courier New" w:hAnsi="Courier New" w:cs="Courier New" w:hint="default"/>
+      </w:rPr>
+    </w:lvl>
+    <w:lvl w:ilvl="2" w:tplc="04090005" w:tentative="1">
+      <w:start w:val="1"/>
+      <w:numFmt w:val="bullet"/>
+      <w:lvlText w:val=""/>
+      <w:lvlJc w:val="left"/>
+      <w:pPr>
+        <w:ind w:left="2520" w:hanging="360"/>
+      </w:pPr>
+      <w:rPr>
+        <w:rFonts w:ascii="Wingdings" w:hAnsi="Wingdings" w:hint="default"/>
+      </w:rPr>
+    </w:lvl>
+    <w:lvl w:ilvl="3" w:tplc="04090001" w:tentative="1">
+      <w:start w:val="1"/>
+      <w:numFmt w:val="bullet"/>
+      <w:lvlText w:val=""/>
+      <w:lvlJc w:val="left"/>
+      <w:pPr>
+        <w:ind w:left="3240" w:hanging="360"/>
+      </w:pPr>
+      <w:rPr>
+        <w:rFonts w:ascii="Symbol" w:hAnsi="Symbol" w:hint="default"/>
+      </w:rPr>
+    </w:lvl>
+    <w:lvl w:ilvl="4" w:tplc="04090003" w:tentative="1">
+      <w:start w:val="1"/>
+      <w:numFmt w:val="bullet"/>
+      <w:lvlText w:val="o"/>
+      <w:lvlJc w:val="left"/>
+      <w:pPr>
+        <w:ind w:left="3960" w:hanging="360"/>
+      </w:pPr>
+      <w:rPr>
+        <w:rFonts w:ascii="Courier New" w:hAnsi="Courier New" w:cs="Courier New" w:hint="default"/>
+      </w:rPr>
+    </w:lvl>
+    <w:lvl w:ilvl="5" w:tplc="04090005" w:tentative="1">
+      <w:start w:val="1"/>
+      <w:numFmt w:val="bullet"/>
+      <w:lvlText w:val=""/>
+      <w:lvlJc w:val="left"/>
+      <w:pPr>
+        <w:ind w:left="4680" w:hanging="360"/>
+      </w:pPr>
+      <w:rPr>
+        <w:rFonts w:ascii="Wingdings" w:hAnsi="Wingdings" w:hint="default"/>
+      </w:rPr>
+    </w:lvl>
+    <w:lvl w:ilvl="6" w:tplc="04090001" w:tentative="1">
+      <w:start w:val="1"/>
+      <w:numFmt w:val="bullet"/>
+      <w:lvlText w:val=""/>
+      <w:lvlJc w:val="left"/>
+      <w:pPr>
+        <w:ind w:left="5400" w:hanging="360"/>
+      </w:pPr>
+      <w:rPr>
+        <w:rFonts w:ascii="Symbol" w:hAnsi="Symbol" w:hint="default"/>
+      </w:rPr>
+    </w:lvl>
+    <w:lvl w:ilvl="7" w:tplc="04090003" w:tentative="1">
+      <w:start w:val="1"/>
+      <w:numFmt w:val="bullet"/>
+      <w:lvlText w:val="o"/>
+      <w:lvlJc w:val="left"/>
+      <w:pPr>
+        <w:ind w:left="6120" w:hanging="360"/>
+      </w:pPr>
+      <w:rPr>
+        <w:rFonts w:ascii="Courier New" w:hAnsi="Courier New" w:cs="Courier New" w:hint="default"/>
+      </w:rPr>
+    </w:lvl>
+    <w:lvl w:ilvl="8" w:tplc="04090005" w:tentative="1">
+      <w:start w:val="1"/>
+      <w:numFmt w:val="bullet"/>
+      <w:lvlText w:val=""/>
+      <w:lvlJc w:val="left"/>
+      <w:pPr>
+        <w:ind w:left="6840" w:hanging="360"/>
+      </w:pPr>
+      <w:rPr>
+        <w:rFonts w:ascii="Wingdings" w:hAnsi="Wingdings" w:hint="default"/>
+      </w:rPr>
+    </w:lvl>
+  </w:abstractNum>
+  <w:num w:numId="1">
+    <w:abstractNumId w:val="0"/>
+  </w:num>
+  <w:num w:numId="2">
+    <w:abstractNumId w:val="1"/>
+  </w:num>
+</w:numbering>
 </file>
 
 <file path=word/styles.xml><?xml version="1.0" encoding="utf-8"?>
@@ -541,6 +1129,17 @@
     <w:semiHidden/>
     <w:unhideWhenUsed/>
   </w:style>
+  <w:style w:type="paragraph" w:styleId="Prrafodelista">
+    <w:name w:val="List Paragraph"/>
+    <w:basedOn w:val="Normal"/>
+    <w:uiPriority w:val="34"/>
+    <w:qFormat/>
+    <w:rsid w:val="00564B8E"/>
+    <w:pPr>
+      <w:ind w:left="720"/>
+      <w:contextualSpacing/>
+    </w:pPr>
+  </w:style>
 </w:styles>
 </file>
 

</xml_diff>